<commit_message>
version finale pour les itérations du Projet QCM-MIX
</commit_message>
<xml_diff>
--- a/doc/Iterations du projet/Itération N°2.docx
+++ b/doc/Iterations du projet/Itération N°2.docx
@@ -10,9 +10,7 @@
         <w:jc w:val="center"/>
       </w:pPr>
       <w:bookmarkStart w:id="0" w:name="h.j6tf2leztpx8" w:colFirst="0" w:colLast="0"/>
-      <w:bookmarkStart w:id="1" w:name="_GoBack"/>
       <w:bookmarkEnd w:id="0"/>
-      <w:bookmarkEnd w:id="1"/>
     </w:p>
     <w:p>
       <w:pPr>
@@ -20,8 +18,8 @@
         <w:contextualSpacing w:val="0"/>
         <w:jc w:val="center"/>
       </w:pPr>
-      <w:bookmarkStart w:id="2" w:name="h.b5afxajv6nfe" w:colFirst="0" w:colLast="0"/>
-      <w:bookmarkEnd w:id="2"/>
+      <w:bookmarkStart w:id="1" w:name="h.b5afxajv6nfe" w:colFirst="0" w:colLast="0"/>
+      <w:bookmarkEnd w:id="1"/>
       <w:r>
         <w:t>Projet QCM Mix, Equipe Neoxia</w:t>
       </w:r>
@@ -32,8 +30,8 @@
         <w:contextualSpacing w:val="0"/>
         <w:jc w:val="center"/>
       </w:pPr>
-      <w:bookmarkStart w:id="3" w:name="h.2t895x5vgele" w:colFirst="0" w:colLast="0"/>
-      <w:bookmarkEnd w:id="3"/>
+      <w:bookmarkStart w:id="2" w:name="h.2t895x5vgele" w:colFirst="0" w:colLast="0"/>
+      <w:bookmarkEnd w:id="2"/>
       <w:r>
         <w:t xml:space="preserve">Fiche d'itération Scrum </w:t>
       </w:r>
@@ -62,8 +60,8 @@
         <w:contextualSpacing w:val="0"/>
         <w:jc w:val="center"/>
       </w:pPr>
-      <w:bookmarkStart w:id="4" w:name="h.6ssryf72fcgc" w:colFirst="0" w:colLast="0"/>
-      <w:bookmarkEnd w:id="4"/>
+      <w:bookmarkStart w:id="3" w:name="h.6ssryf72fcgc" w:colFirst="0" w:colLast="0"/>
+      <w:bookmarkEnd w:id="3"/>
       <w:r>
         <w:t>Master 1 Informatique — Génie Logiciel — Projet long</w:t>
       </w:r>
@@ -138,7 +136,15 @@
               <w:spacing w:line="240" w:lineRule="auto"/>
             </w:pPr>
             <w:r>
-              <w:t>Pablo Arrighi (</w:t>
+              <w:t xml:space="preserve">Pablo </w:t>
+            </w:r>
+            <w:proofErr w:type="spellStart"/>
+            <w:r>
+              <w:t>Arrighi</w:t>
+            </w:r>
+            <w:proofErr w:type="spellEnd"/>
+            <w:r>
+              <w:t xml:space="preserve"> (</w:t>
             </w:r>
             <w:hyperlink r:id="rId8">
               <w:r>
@@ -216,7 +222,15 @@
               <w:spacing w:line="240" w:lineRule="auto"/>
             </w:pPr>
             <w:r>
-              <w:t>Mehdi Snaoui “</w:t>
+              <w:t xml:space="preserve">Mehdi </w:t>
+            </w:r>
+            <w:proofErr w:type="spellStart"/>
+            <w:r>
+              <w:t>Snaoui</w:t>
+            </w:r>
+            <w:proofErr w:type="spellEnd"/>
+            <w:r>
+              <w:t xml:space="preserve"> “</w:t>
             </w:r>
             <w:hyperlink r:id="rId10">
               <w:r>
@@ -235,8 +249,13 @@
             <w:pPr>
               <w:spacing w:line="240" w:lineRule="auto"/>
             </w:pPr>
-            <w:r>
-              <w:t xml:space="preserve">Haytam EL MOUSSAOUI </w:t>
+            <w:proofErr w:type="spellStart"/>
+            <w:r>
+              <w:t>Haytam</w:t>
+            </w:r>
+            <w:proofErr w:type="spellEnd"/>
+            <w:r>
+              <w:t xml:space="preserve"> EL MOUSSAOUI </w:t>
             </w:r>
             <w:hyperlink r:id="rId11" w:history="1">
               <w:r>
@@ -251,8 +270,13 @@
             <w:pPr>
               <w:spacing w:line="240" w:lineRule="auto"/>
             </w:pPr>
-            <w:r>
-              <w:t xml:space="preserve">Xiaoze JI </w:t>
+            <w:proofErr w:type="spellStart"/>
+            <w:r>
+              <w:t>Xiaoze</w:t>
+            </w:r>
+            <w:proofErr w:type="spellEnd"/>
+            <w:r>
+              <w:t xml:space="preserve"> JI </w:t>
             </w:r>
             <w:hyperlink r:id="rId12" w:history="1">
               <w:r>
@@ -283,8 +307,13 @@
             <w:pPr>
               <w:spacing w:line="240" w:lineRule="auto"/>
             </w:pPr>
-            <w:r>
-              <w:t xml:space="preserve">jIawen PAN </w:t>
+            <w:proofErr w:type="spellStart"/>
+            <w:r>
+              <w:t>jIawen</w:t>
+            </w:r>
+            <w:proofErr w:type="spellEnd"/>
+            <w:r>
+              <w:t xml:space="preserve"> PAN </w:t>
             </w:r>
             <w:hyperlink r:id="rId14" w:history="1">
               <w:r>
@@ -412,8 +441,13 @@
               <w:spacing w:line="240" w:lineRule="auto"/>
             </w:pPr>
             <w:r>
-              <w:t>Product Owner</w:t>
-            </w:r>
+              <w:t xml:space="preserve">Product </w:t>
+            </w:r>
+            <w:proofErr w:type="spellStart"/>
+            <w:r>
+              <w:t>Owner</w:t>
+            </w:r>
+            <w:proofErr w:type="spellEnd"/>
           </w:p>
         </w:tc>
         <w:tc>
@@ -432,8 +466,29 @@
               <w:spacing w:line="240" w:lineRule="auto"/>
             </w:pPr>
             <w:r>
-              <w:t>Augustin, Xiaoze, Mehdi, Haytam, Mouhssine Eddine, jIawen</w:t>
-            </w:r>
+              <w:t xml:space="preserve">Augustin, </w:t>
+            </w:r>
+            <w:proofErr w:type="spellStart"/>
+            <w:r>
+              <w:t>Xiaoze</w:t>
+            </w:r>
+            <w:proofErr w:type="spellEnd"/>
+            <w:r>
+              <w:t xml:space="preserve">, Mehdi, </w:t>
+            </w:r>
+            <w:proofErr w:type="spellStart"/>
+            <w:r>
+              <w:t>Haytam</w:t>
+            </w:r>
+            <w:proofErr w:type="spellEnd"/>
+            <w:r>
+              <w:t xml:space="preserve">, Mouhssine Eddine, </w:t>
+            </w:r>
+            <w:proofErr w:type="spellStart"/>
+            <w:r>
+              <w:t>jIawen</w:t>
+            </w:r>
+            <w:proofErr w:type="spellEnd"/>
           </w:p>
         </w:tc>
       </w:tr>
@@ -475,8 +530,29 @@
               <w:spacing w:line="240" w:lineRule="auto"/>
             </w:pPr>
             <w:r>
-              <w:t>Augustin, Xiaoze, Mehdi, Haytam, Mouhssine Eddine, jIawen</w:t>
-            </w:r>
+              <w:t xml:space="preserve">Augustin, </w:t>
+            </w:r>
+            <w:proofErr w:type="spellStart"/>
+            <w:r>
+              <w:t>Xiaoze</w:t>
+            </w:r>
+            <w:proofErr w:type="spellEnd"/>
+            <w:r>
+              <w:t xml:space="preserve">, Mehdi, </w:t>
+            </w:r>
+            <w:proofErr w:type="spellStart"/>
+            <w:r>
+              <w:t>Haytam</w:t>
+            </w:r>
+            <w:proofErr w:type="spellEnd"/>
+            <w:r>
+              <w:t xml:space="preserve">, Mouhssine Eddine, </w:t>
+            </w:r>
+            <w:proofErr w:type="spellStart"/>
+            <w:r>
+              <w:t>jIawen</w:t>
+            </w:r>
+            <w:proofErr w:type="spellEnd"/>
           </w:p>
         </w:tc>
       </w:tr>
@@ -518,8 +594,29 @@
               <w:spacing w:line="240" w:lineRule="auto"/>
             </w:pPr>
             <w:r>
-              <w:t>Augustin, Xiaoze, Mehdi, Haytam, Mouhssine Eddine, jIawen</w:t>
-            </w:r>
+              <w:t xml:space="preserve">Augustin, </w:t>
+            </w:r>
+            <w:proofErr w:type="spellStart"/>
+            <w:r>
+              <w:t>Xiaoze</w:t>
+            </w:r>
+            <w:proofErr w:type="spellEnd"/>
+            <w:r>
+              <w:t xml:space="preserve">, Mehdi, </w:t>
+            </w:r>
+            <w:proofErr w:type="spellStart"/>
+            <w:r>
+              <w:t>Haytam</w:t>
+            </w:r>
+            <w:proofErr w:type="spellEnd"/>
+            <w:r>
+              <w:t xml:space="preserve">, Mouhssine Eddine, </w:t>
+            </w:r>
+            <w:proofErr w:type="spellStart"/>
+            <w:r>
+              <w:t>jIawen</w:t>
+            </w:r>
+            <w:proofErr w:type="spellEnd"/>
           </w:p>
         </w:tc>
       </w:tr>
@@ -746,8 +843,8 @@
         <w:contextualSpacing w:val="0"/>
         <w:jc w:val="center"/>
       </w:pPr>
-      <w:bookmarkStart w:id="5" w:name="h.kxogb6nzjvgi" w:colFirst="0" w:colLast="0"/>
-      <w:bookmarkEnd w:id="5"/>
+      <w:bookmarkStart w:id="4" w:name="h.kxogb6nzjvgi" w:colFirst="0" w:colLast="0"/>
+      <w:bookmarkEnd w:id="4"/>
     </w:p>
     <w:p/>
     <w:p/>
@@ -790,10 +887,10 @@
           <w:szCs w:val="36"/>
         </w:rPr>
       </w:pPr>
-      <w:bookmarkStart w:id="6" w:name="h.yb73tpq9heh" w:colFirst="0" w:colLast="0"/>
-      <w:bookmarkStart w:id="7" w:name="_Toc435824893"/>
-      <w:bookmarkStart w:id="8" w:name="_Toc435826258"/>
-      <w:bookmarkEnd w:id="6"/>
+      <w:bookmarkStart w:id="5" w:name="h.yb73tpq9heh" w:colFirst="0" w:colLast="0"/>
+      <w:bookmarkStart w:id="6" w:name="_Toc435824893"/>
+      <w:bookmarkStart w:id="7" w:name="_Toc435826258"/>
+      <w:bookmarkEnd w:id="5"/>
     </w:p>
     <w:p>
       <w:pPr>
@@ -821,8 +918,8 @@
         </w:rPr>
         <w:t>Sprint Backlog de l’itération 2</w:t>
       </w:r>
+      <w:bookmarkEnd w:id="6"/>
       <w:bookmarkEnd w:id="7"/>
-      <w:bookmarkEnd w:id="8"/>
       <w:r>
         <w:rPr>
           <w:b/>
@@ -1039,8 +1136,10 @@
                 <w:sz w:val="20"/>
                 <w:szCs w:val="20"/>
               </w:rPr>
-              <w:t>Effécué</w:t>
-            </w:r>
+              <w:t>Effectué</w:t>
+            </w:r>
+            <w:bookmarkStart w:id="8" w:name="_GoBack"/>
+            <w:bookmarkEnd w:id="8"/>
           </w:p>
         </w:tc>
       </w:tr>
@@ -2150,13 +2249,13 @@
       <w:rPr>
         <w:noProof/>
       </w:rPr>
-      <w:t>1</w:t>
+      <w:t>2</w:t>
     </w:r>
     <w:r>
       <w:fldChar w:fldCharType="end"/>
     </w:r>
     <w:r>
-      <w:t>/7</w:t>
+      <w:t>/3</w:t>
     </w:r>
   </w:p>
   <w:p>
@@ -2326,8 +2425,13 @@
       <w:t>,</w:t>
     </w:r>
     <w:r>
-      <w:t xml:space="preserve"> Mehdi, Haytam</w:t>
+      <w:t xml:space="preserve"> Mehdi, </w:t>
     </w:r>
+    <w:proofErr w:type="spellStart"/>
+    <w:r>
+      <w:t>Haytam</w:t>
+    </w:r>
+    <w:proofErr w:type="spellEnd"/>
     <w:r>
       <w:rPr>
         <w:color w:val="666666"/>
@@ -4704,7 +4808,7 @@
 </file>
 
 <file path=customXml/itemProps1.xml><?xml version="1.0" encoding="utf-8"?>
-<ds:datastoreItem xmlns:ds="http://schemas.openxmlformats.org/officeDocument/2006/customXml" ds:itemID="{3AA10623-139B-4BAD-A601-332A6B97213D}">
+<ds:datastoreItem xmlns:ds="http://schemas.openxmlformats.org/officeDocument/2006/customXml" ds:itemID="{E74AC547-B155-4F5F-A825-C9A1C2446F3E}">
   <ds:schemaRefs>
     <ds:schemaRef ds:uri="http://schemas.openxmlformats.org/officeDocument/2006/bibliography"/>
   </ds:schemaRefs>

</xml_diff>